<commit_message>
added git link to word doc
</commit_message>
<xml_diff>
--- a/FY Measurements.docx
+++ b/FY Measurements.docx
@@ -18,6 +18,54 @@
           <w:u w:val="single"/>
         </w:rPr>
         <w:t>FY Measurements</w:t>
+      </w:r>
+    </w:p>
+    <w:p>
+      <w:pPr>
+        <w:jc w:val="center"/>
+      </w:pPr>
+      <w:r>
+        <w:rPr>
+          <w:sz w:val="24"/>
+          <w:szCs w:val="24"/>
+        </w:rPr>
+        <w:t xml:space="preserve">The </w:t>
+      </w:r>
+      <w:proofErr w:type="spellStart"/>
+      <w:r>
+        <w:rPr>
+          <w:sz w:val="24"/>
+          <w:szCs w:val="24"/>
+        </w:rPr>
+        <w:t>Github</w:t>
+      </w:r>
+      <w:proofErr w:type="spellEnd"/>
+      <w:r>
+        <w:rPr>
+          <w:sz w:val="24"/>
+          <w:szCs w:val="24"/>
+        </w:rPr>
+        <w:t xml:space="preserve"> link for all my work is here: </w:t>
+      </w:r>
+      <w:hyperlink r:id="rId7" w:history="1">
+        <w:r>
+          <w:rPr>
+            <w:rStyle w:val="Hyperlink"/>
+          </w:rPr>
+          <w:t>https://github.com/zhap078/FY-Measurement</w:t>
+        </w:r>
+      </w:hyperlink>
+    </w:p>
+    <w:p>
+      <w:pPr>
+        <w:jc w:val="center"/>
+        <w:rPr>
+          <w:sz w:val="24"/>
+          <w:szCs w:val="24"/>
+        </w:rPr>
+      </w:pPr>
+      <w:r>
+        <w:t>(As I am unable to submit a zip file)</w:t>
       </w:r>
     </w:p>
     <w:p>
@@ -123,14 +171,7 @@
           <w:sz w:val="24"/>
           <w:szCs w:val="24"/>
         </w:rPr>
-        <w:t>Method B: Eight hour setup, one measurement every fifteen minutes, error is half of the present one (4</w:t>
-      </w:r>
-      <w:r>
-        <w:rPr>
-          <w:sz w:val="24"/>
-          <w:szCs w:val="24"/>
-        </w:rPr>
-        <w:t>x10</w:t>
+        <w:t>Method B: Eight hour setup, one measurement every fifteen minutes, error is half of the present one (4x10</w:t>
       </w:r>
       <w:r>
         <w:rPr>
@@ -146,15 +187,7 @@
           <w:sz w:val="24"/>
           <w:szCs w:val="24"/>
         </w:rPr>
-        <w:t>Ω</w:t>
-      </w:r>
-      <w:r>
-        <w:rPr>
-          <w:rFonts w:cstheme="minorHAnsi"/>
-          <w:sz w:val="24"/>
-          <w:szCs w:val="24"/>
-        </w:rPr>
-        <w:t>)</w:t>
+        <w:t>Ω)</w:t>
       </w:r>
       <w:r>
         <w:rPr>
@@ -640,7 +673,16 @@
           <w:sz w:val="24"/>
           <w:szCs w:val="24"/>
         </w:rPr>
-        <w:t>z = x</w:t>
+        <w:t xml:space="preserve">z = </w:t>
+      </w:r>
+      <w:proofErr w:type="spellStart"/>
+      <w:r>
+        <w:rPr>
+          <w:rFonts w:eastAsiaTheme="minorEastAsia" w:cstheme="minorHAnsi"/>
+          <w:sz w:val="24"/>
+          <w:szCs w:val="24"/>
+        </w:rPr>
+        <w:t>x</w:t>
       </w:r>
       <w:r>
         <w:rPr>
@@ -651,6 +693,7 @@
         </w:rPr>
         <w:t>n</w:t>
       </w:r>
+      <w:proofErr w:type="spellEnd"/>
       <w:r>
         <w:rPr>
           <w:rFonts w:eastAsiaTheme="minorEastAsia" w:cstheme="minorHAnsi"/>
@@ -658,7 +701,24 @@
           <w:szCs w:val="24"/>
         </w:rPr>
         <w:br/>
-        <w:t>Δz = nx</w:t>
+      </w:r>
+      <w:proofErr w:type="spellStart"/>
+      <w:r>
+        <w:rPr>
+          <w:rFonts w:eastAsiaTheme="minorEastAsia" w:cstheme="minorHAnsi"/>
+          <w:sz w:val="24"/>
+          <w:szCs w:val="24"/>
+        </w:rPr>
+        <w:t>Δz</w:t>
+      </w:r>
+      <w:proofErr w:type="spellEnd"/>
+      <w:r>
+        <w:rPr>
+          <w:rFonts w:eastAsiaTheme="minorEastAsia" w:cstheme="minorHAnsi"/>
+          <w:sz w:val="24"/>
+          <w:szCs w:val="24"/>
+        </w:rPr>
+        <w:t xml:space="preserve"> = nx</w:t>
       </w:r>
       <w:r>
         <w:rPr>
@@ -676,7 +736,24 @@
           <w:szCs w:val="24"/>
         </w:rPr>
         <w:br/>
-        <w:t>Δz/z = nx</w:t>
+      </w:r>
+      <w:proofErr w:type="spellStart"/>
+      <w:r>
+        <w:rPr>
+          <w:rFonts w:eastAsiaTheme="minorEastAsia" w:cstheme="minorHAnsi"/>
+          <w:sz w:val="24"/>
+          <w:szCs w:val="24"/>
+        </w:rPr>
+        <w:t>Δz</w:t>
+      </w:r>
+      <w:proofErr w:type="spellEnd"/>
+      <w:r>
+        <w:rPr>
+          <w:rFonts w:eastAsiaTheme="minorEastAsia" w:cstheme="minorHAnsi"/>
+          <w:sz w:val="24"/>
+          <w:szCs w:val="24"/>
+        </w:rPr>
+        <w:t>/z = nx</w:t>
       </w:r>
       <w:r>
         <w:rPr>
@@ -693,7 +770,16 @@
           <w:sz w:val="24"/>
           <w:szCs w:val="24"/>
         </w:rPr>
-        <w:t>/x</w:t>
+        <w:t>/</w:t>
+      </w:r>
+      <w:proofErr w:type="spellStart"/>
+      <w:r>
+        <w:rPr>
+          <w:rFonts w:eastAsiaTheme="minorEastAsia" w:cstheme="minorHAnsi"/>
+          <w:sz w:val="24"/>
+          <w:szCs w:val="24"/>
+        </w:rPr>
+        <w:t>x</w:t>
       </w:r>
       <w:r>
         <w:rPr>
@@ -704,6 +790,7 @@
         </w:rPr>
         <w:t>n</w:t>
       </w:r>
+      <w:proofErr w:type="spellEnd"/>
     </w:p>
     <w:p>
       <w:pPr>
@@ -714,21 +801,23 @@
           <w:szCs w:val="24"/>
         </w:rPr>
       </w:pPr>
-      <w:r>
-        <w:rPr>
-          <w:rFonts w:eastAsiaTheme="minorEastAsia" w:cstheme="minorHAnsi"/>
-          <w:sz w:val="24"/>
-          <w:szCs w:val="24"/>
-        </w:rPr>
-        <w:t>Δ</w:t>
-      </w:r>
-      <w:r>
-        <w:rPr>
-          <w:rFonts w:eastAsiaTheme="minorEastAsia" w:cstheme="minorHAnsi"/>
-          <w:sz w:val="24"/>
-          <w:szCs w:val="24"/>
-        </w:rPr>
-        <w:t>x = z</w:t>
+      <w:proofErr w:type="spellStart"/>
+      <w:r>
+        <w:rPr>
+          <w:rFonts w:eastAsiaTheme="minorEastAsia" w:cstheme="minorHAnsi"/>
+          <w:sz w:val="24"/>
+          <w:szCs w:val="24"/>
+        </w:rPr>
+        <w:t>Δx</w:t>
+      </w:r>
+      <w:proofErr w:type="spellEnd"/>
+      <w:r>
+        <w:rPr>
+          <w:rFonts w:eastAsiaTheme="minorEastAsia" w:cstheme="minorHAnsi"/>
+          <w:sz w:val="24"/>
+          <w:szCs w:val="24"/>
+        </w:rPr>
+        <w:t xml:space="preserve"> = z</w:t>
       </w:r>
       <w:r>
         <w:rPr>
@@ -757,21 +846,23 @@
           <w:szCs w:val="24"/>
         </w:rPr>
       </w:pPr>
-      <w:r>
-        <w:rPr>
-          <w:rFonts w:eastAsiaTheme="minorEastAsia" w:cstheme="minorHAnsi"/>
-          <w:sz w:val="24"/>
-          <w:szCs w:val="24"/>
-        </w:rPr>
-        <w:t>Δ</w:t>
-      </w:r>
-      <w:r>
-        <w:rPr>
-          <w:rFonts w:eastAsiaTheme="minorEastAsia" w:cstheme="minorHAnsi"/>
-          <w:sz w:val="24"/>
-          <w:szCs w:val="24"/>
-        </w:rPr>
-        <w:t xml:space="preserve">x/x = </w:t>
+      <w:proofErr w:type="spellStart"/>
+      <w:r>
+        <w:rPr>
+          <w:rFonts w:eastAsiaTheme="minorEastAsia" w:cstheme="minorHAnsi"/>
+          <w:sz w:val="24"/>
+          <w:szCs w:val="24"/>
+        </w:rPr>
+        <w:t>Δx</w:t>
+      </w:r>
+      <w:proofErr w:type="spellEnd"/>
+      <w:r>
+        <w:rPr>
+          <w:rFonts w:eastAsiaTheme="minorEastAsia" w:cstheme="minorHAnsi"/>
+          <w:sz w:val="24"/>
+          <w:szCs w:val="24"/>
+        </w:rPr>
+        <w:t xml:space="preserve">/x = </w:t>
       </w:r>
       <w:r>
         <w:rPr>
@@ -796,15 +887,7 @@
           <w:sz w:val="24"/>
           <w:szCs w:val="24"/>
         </w:rPr>
-        <w:t>/n</w:t>
-      </w:r>
-      <w:r>
-        <w:rPr>
-          <w:rFonts w:eastAsiaTheme="minorEastAsia" w:cstheme="minorHAnsi"/>
-          <w:sz w:val="24"/>
-          <w:szCs w:val="24"/>
-        </w:rPr>
-        <w:t>z</w:t>
+        <w:t>/nz</w:t>
       </w:r>
       <w:r>
         <w:rPr>
@@ -1103,7 +1186,7 @@
                     </pic:cNvPicPr>
                   </pic:nvPicPr>
                   <pic:blipFill>
-                    <a:blip r:embed="rId7">
+                    <a:blip r:embed="rId8">
                       <a:extLst>
                         <a:ext uri="{28A0092B-C50C-407E-A947-70E740481C1C}">
                           <a14:useLocalDpi xmlns:a14="http://schemas.microsoft.com/office/drawing/2010/main" val="0"/>
@@ -1172,21 +1255,7 @@
         <w:ind w:left="360"/>
       </w:pPr>
     </w:p>
-    <w:p>
-      <w:pPr>
-        <w:ind w:left="360"/>
-      </w:pPr>
-    </w:p>
-    <w:p>
-      <w:pPr>
-        <w:ind w:left="360"/>
-      </w:pPr>
-    </w:p>
-    <w:p>
-      <w:pPr>
-        <w:ind w:left="360"/>
-      </w:pPr>
-    </w:p>
+    <w:p/>
     <w:p>
       <w:pPr>
         <w:pStyle w:val="ListParagraph"/>
@@ -1358,14 +1427,7 @@
           <w:szCs w:val="24"/>
         </w:rPr>
         <w:br/>
-        <w:t>n=2, C=</w:t>
-      </w:r>
-      <w:r>
-        <w:rPr>
-          <w:sz w:val="24"/>
-          <w:szCs w:val="24"/>
-        </w:rPr>
-        <w:t>4</w:t>
+        <w:t>n=2, C=4</w:t>
       </w:r>
       <w:r>
         <w:rPr>
@@ -1388,14 +1450,7 @@
           <w:sz w:val="24"/>
           <w:szCs w:val="24"/>
         </w:rPr>
-        <w:t>/g</w:t>
-      </w:r>
-      <w:r>
-        <w:rPr>
-          <w:sz w:val="24"/>
-          <w:szCs w:val="24"/>
-        </w:rPr>
-        <w:t xml:space="preserve"> (where g is acceleration due to gravity)</w:t>
+        <w:t>/g (where g is acceleration due to gravity)</w:t>
       </w:r>
     </w:p>
     <w:p>
@@ -1876,13 +1931,26 @@
     </w:p>
     <w:p>
       <w:r>
-        <w:t>23 – 27 can be found</w:t>
+        <w:t xml:space="preserve">23 – 27 can be found on the </w:t>
+      </w:r>
+      <w:proofErr w:type="spellStart"/>
+      <w:r>
+        <w:t>Measurements.xslx</w:t>
+      </w:r>
+      <w:proofErr w:type="spellEnd"/>
+      <w:r>
+        <w:t xml:space="preserve"> file</w:t>
+      </w:r>
+      <w:r>
+        <w:t xml:space="preserve"> on my </w:t>
       </w:r>
       <w:bookmarkStart w:id="0" w:name="_GoBack"/>
       <w:bookmarkEnd w:id="0"/>
-      <w:r>
-        <w:t xml:space="preserve"> on the Measurements.xslx file</w:t>
-      </w:r>
+      <w:proofErr w:type="spellStart"/>
+      <w:r>
+        <w:t>github</w:t>
+      </w:r>
+      <w:proofErr w:type="spellEnd"/>
     </w:p>
     <w:p/>
     <w:p/>
@@ -1913,7 +1981,7 @@
             <wp:cNvGraphicFramePr/>
             <a:graphic xmlns:a="http://schemas.openxmlformats.org/drawingml/2006/main">
               <a:graphicData uri="http://schemas.openxmlformats.org/drawingml/2006/chart">
-                <c:chart xmlns:c="http://schemas.openxmlformats.org/drawingml/2006/chart" xmlns:r="http://schemas.openxmlformats.org/officeDocument/2006/relationships" r:id="rId8"/>
+                <c:chart xmlns:c="http://schemas.openxmlformats.org/drawingml/2006/chart" xmlns:r="http://schemas.openxmlformats.org/officeDocument/2006/relationships" r:id="rId9"/>
               </a:graphicData>
             </a:graphic>
           </wp:inline>
@@ -2692,6 +2760,18 @@
         <w:insideV w:val="single" w:sz="4" w:space="0" w:color="auto"/>
       </w:tblBorders>
     </w:tblPr>
+  </w:style>
+  <w:style w:type="character" w:styleId="Hyperlink">
+    <w:name w:val="Hyperlink"/>
+    <w:basedOn w:val="DefaultParagraphFont"/>
+    <w:uiPriority w:val="99"/>
+    <w:semiHidden/>
+    <w:unhideWhenUsed/>
+    <w:rsid w:val="005163B4"/>
+    <w:rPr>
+      <w:color w:val="0000FF"/>
+      <w:u w:val="single"/>
+    </w:rPr>
   </w:style>
 </w:styles>
 </file>

</xml_diff>